<commit_message>
Add BC; Update Protocol
</commit_message>
<xml_diff>
--- a/Documentation/2021-10-06 Session Protocol.docx
+++ b/Documentation/2021-10-06 Session Protocol.docx
@@ -880,6 +880,209 @@
         </w:rPr>
         <w:t xml:space="preserve"> Update für Abgabe nächsten Freitag je Gruppe</w:t>
       </w:r>
+    </w:p>
+    <w:p>
+      <w:r>
+        <w:br w:type="page"/>
+      </w:r>
+    </w:p>
+    <w:p>
+      <w:pPr>
+        <w:jc w:val="both"/>
+        <w:rPr>
+          <w:sz w:val="24"/>
+          <w:szCs w:val="24"/>
+          <w:lang w:val="de-DE"/>
+        </w:rPr>
+      </w:pPr>
+      <w:r>
+        <w:rPr>
+          <w:sz w:val="24"/>
+          <w:szCs w:val="24"/>
+          <w:lang w:val="de-DE"/>
+        </w:rPr>
+        <w:t>04. Sitzung: 19.10.2021</w:t>
+      </w:r>
+      <w:r>
+        <w:tab/>
+      </w:r>
+      <w:r>
+        <w:tab/>
+      </w:r>
+      <w:r>
+        <w:tab/>
+      </w:r>
+      <w:r>
+        <w:tab/>
+      </w:r>
+      <w:r>
+        <w:tab/>
+      </w:r>
+      <w:r>
+        <w:tab/>
+      </w:r>
+      <w:r>
+        <w:rPr>
+          <w:sz w:val="24"/>
+          <w:szCs w:val="24"/>
+          <w:lang w:val="de-DE"/>
+        </w:rPr>
+        <w:t xml:space="preserve">     Protokoll: Calvin Friedrich</w:t>
+      </w:r>
+    </w:p>
+    <w:p>
+      <w:pPr>
+        <w:jc w:val="both"/>
+        <w:rPr>
+          <w:sz w:val="24"/>
+          <w:szCs w:val="24"/>
+          <w:lang w:val="de-DE"/>
+        </w:rPr>
+      </w:pPr>
+      <w:r>
+        <w:rPr>
+          <w:sz w:val="24"/>
+          <w:szCs w:val="24"/>
+          <w:lang w:val="de-DE"/>
+        </w:rPr>
+        <w:t>Beginn: 18:30 Uhr</w:t>
+      </w:r>
+    </w:p>
+    <w:p>
+      <w:pPr>
+        <w:jc w:val="both"/>
+        <w:rPr>
+          <w:sz w:val="24"/>
+          <w:szCs w:val="24"/>
+          <w:lang w:val="de-DE"/>
+        </w:rPr>
+      </w:pPr>
+      <w:r>
+        <w:rPr>
+          <w:sz w:val="24"/>
+          <w:szCs w:val="24"/>
+          <w:lang w:val="de-DE"/>
+        </w:rPr>
+        <w:t>Ende: 19:30 Uhr</w:t>
+      </w:r>
+    </w:p>
+    <w:p>
+      <w:pPr>
+        <w:rPr>
+          <w:sz w:val="24"/>
+          <w:szCs w:val="24"/>
+          <w:lang w:val="de-DE"/>
+        </w:rPr>
+      </w:pPr>
+      <w:r>
+        <w:rPr>
+          <w:sz w:val="24"/>
+          <w:szCs w:val="24"/>
+          <w:lang w:val="de-DE"/>
+        </w:rPr>
+        <w:t xml:space="preserve">Mitglieder: Kevin Pauer, Tim </w:t>
+      </w:r>
+      <w:r>
+        <w:rPr>
+          <w:sz w:val="24"/>
+          <w:szCs w:val="24"/>
+          <w:lang w:val="de-DE"/>
+        </w:rPr>
+        <w:t>Sellemann</w:t>
+      </w:r>
+    </w:p>
+    <w:p>
+      <w:pPr>
+        <w:pStyle w:val="Standard"/>
+        <w:rPr>
+          <w:sz w:val="24"/>
+          <w:szCs w:val="24"/>
+          <w:lang w:val="de-DE"/>
+        </w:rPr>
+      </w:pPr>
+    </w:p>
+    <w:p>
+      <w:pPr>
+        <w:pStyle w:val="Standard"/>
+        <w:rPr>
+          <w:lang w:val="de-DE"/>
+        </w:rPr>
+      </w:pPr>
+      <w:r>
+        <w:rPr>
+          <w:lang w:val="de-DE"/>
+        </w:rPr>
+        <w:t>Arbeit am BC</w:t>
+      </w:r>
+    </w:p>
+    <w:p>
+      <w:pPr>
+        <w:pStyle w:val="ListParagraph"/>
+        <w:numPr>
+          <w:ilvl w:val="0"/>
+          <w:numId w:val="1"/>
+        </w:numPr>
+        <w:rPr>
+          <w:rFonts w:ascii="Calibri" w:hAnsi="Calibri" w:eastAsia="Calibri" w:cs="Calibri" w:asciiTheme="minorAscii" w:hAnsiTheme="minorAscii" w:eastAsiaTheme="minorAscii" w:cstheme="minorAscii"/>
+          <w:sz w:val="22"/>
+          <w:szCs w:val="22"/>
+          <w:lang w:val="de-DE"/>
+        </w:rPr>
+      </w:pPr>
+      <w:r>
+        <w:rPr>
+          <w:lang w:val="de-DE"/>
+        </w:rPr>
+        <w:t>Deckblatt</w:t>
+      </w:r>
+    </w:p>
+    <w:p>
+      <w:pPr>
+        <w:pStyle w:val="ListParagraph"/>
+        <w:numPr>
+          <w:ilvl w:val="0"/>
+          <w:numId w:val="1"/>
+        </w:numPr>
+        <w:rPr>
+          <w:sz w:val="22"/>
+          <w:szCs w:val="22"/>
+          <w:lang w:val="de-DE"/>
+        </w:rPr>
+      </w:pPr>
+      <w:r>
+        <w:rPr>
+          <w:lang w:val="de-DE"/>
+        </w:rPr>
+        <w:t>Scope</w:t>
+      </w:r>
+    </w:p>
+    <w:p>
+      <w:pPr>
+        <w:pStyle w:val="ListParagraph"/>
+        <w:numPr>
+          <w:ilvl w:val="0"/>
+          <w:numId w:val="1"/>
+        </w:numPr>
+        <w:rPr>
+          <w:sz w:val="22"/>
+          <w:szCs w:val="22"/>
+          <w:lang w:val="de-DE"/>
+        </w:rPr>
+      </w:pPr>
+      <w:r>
+        <w:rPr>
+          <w:lang w:val="de-DE"/>
+        </w:rPr>
+        <w:t>Profitable Benefits</w:t>
+      </w:r>
+    </w:p>
+    <w:p>
+      <w:pPr>
+        <w:pStyle w:val="Standard"/>
+        <w:rPr>
+          <w:lang w:val="de-DE"/>
+        </w:rPr>
+      </w:pPr>
     </w:p>
     <w:p>
       <w:pPr>
@@ -914,7 +1117,122 @@
 </file>
 
 <file path=word/numbering.xml><?xml version="1.0" encoding="utf-8"?>
-<w:numbering xmlns:wpc="http://schemas.microsoft.com/office/word/2010/wordprocessingCanvas" xmlns:cx="http://schemas.microsoft.com/office/drawing/2014/chartex" xmlns:cx1="http://schemas.microsoft.com/office/drawing/2015/9/8/chartex" xmlns:cx2="http://schemas.microsoft.com/office/drawing/2015/10/21/chartex" xmlns:cx3="http://schemas.microsoft.com/office/drawing/2016/5/9/chartex" xmlns:cx4="http://schemas.microsoft.com/office/drawing/2016/5/10/chartex" xmlns:cx5="http://schemas.microsoft.com/office/drawing/2016/5/11/chartex" xmlns:cx6="http://schemas.microsoft.com/office/drawing/2016/5/12/chartex" xmlns:cx7="http://schemas.microsoft.com/office/drawing/2016/5/13/chartex" xmlns:cx8="http://schemas.microsoft.com/office/drawing/2016/5/14/chartex" xmlns:mc="http://schemas.openxmlformats.org/markup-compatibility/2006" xmlns:aink="http://schemas.microsoft.com/office/drawing/2016/ink" xmlns:am3d="http://schemas.microsoft.com/office/drawing/2017/model3d" xmlns:o="urn:schemas-microsoft-com:office:office" xmlns:r="http://schemas.openxmlformats.org/officeDocument/2006/relationships" xmlns:m="http://schemas.openxmlformats.org/officeDocument/2006/math" xmlns:v="urn:schemas-microsoft-com:vml" xmlns:wp14="http://schemas.microsoft.com/office/word/2010/wordprocessingDrawing" xmlns:wp="http://schemas.openxmlformats.org/drawingml/2006/wordprocessingDrawing" xmlns:w10="urn:schemas-microsoft-com:office:word" xmlns:w="http://schemas.openxmlformats.org/wordprocessingml/2006/main" xmlns:w14="http://schemas.microsoft.com/office/word/2010/wordml" xmlns:w15="http://schemas.microsoft.com/office/word/2012/wordml" xmlns:w16cex="http://schemas.microsoft.com/office/word/2018/wordml/cex" xmlns:w16cid="http://schemas.microsoft.com/office/word/2016/wordml/cid" xmlns:w16="http://schemas.microsoft.com/office/word/2018/wordml" xmlns:w16sdtdh="http://schemas.microsoft.com/office/word/2020/wordml/sdtdatahash" xmlns:w16se="http://schemas.microsoft.com/office/word/2015/wordml/symex" xmlns:wpg="http://schemas.microsoft.com/office/word/2010/wordprocessingGroup" xmlns:wpi="http://schemas.microsoft.com/office/word/2010/wordprocessingInk" xmlns:wne="http://schemas.microsoft.com/office/word/2006/wordml" xmlns:wps="http://schemas.microsoft.com/office/word/2010/wordprocessingShape" mc:Ignorable="w14 w15 w16se w16cid w16 w16cex w16sdtdh wp14"/>
+<w:numbering xmlns:wpc="http://schemas.microsoft.com/office/word/2010/wordprocessingCanvas" xmlns:cx="http://schemas.microsoft.com/office/drawing/2014/chartex" xmlns:cx1="http://schemas.microsoft.com/office/drawing/2015/9/8/chartex" xmlns:cx2="http://schemas.microsoft.com/office/drawing/2015/10/21/chartex" xmlns:cx3="http://schemas.microsoft.com/office/drawing/2016/5/9/chartex" xmlns:cx4="http://schemas.microsoft.com/office/drawing/2016/5/10/chartex" xmlns:cx5="http://schemas.microsoft.com/office/drawing/2016/5/11/chartex" xmlns:cx6="http://schemas.microsoft.com/office/drawing/2016/5/12/chartex" xmlns:cx7="http://schemas.microsoft.com/office/drawing/2016/5/13/chartex" xmlns:cx8="http://schemas.microsoft.com/office/drawing/2016/5/14/chartex" xmlns:mc="http://schemas.openxmlformats.org/markup-compatibility/2006" xmlns:aink="http://schemas.microsoft.com/office/drawing/2016/ink" xmlns:am3d="http://schemas.microsoft.com/office/drawing/2017/model3d" xmlns:o="urn:schemas-microsoft-com:office:office" xmlns:r="http://schemas.openxmlformats.org/officeDocument/2006/relationships" xmlns:m="http://schemas.openxmlformats.org/officeDocument/2006/math" xmlns:v="urn:schemas-microsoft-com:vml" xmlns:wp14="http://schemas.microsoft.com/office/word/2010/wordprocessingDrawing" xmlns:wp="http://schemas.openxmlformats.org/drawingml/2006/wordprocessingDrawing" xmlns:w10="urn:schemas-microsoft-com:office:word" xmlns:w="http://schemas.openxmlformats.org/wordprocessingml/2006/main" xmlns:w14="http://schemas.microsoft.com/office/word/2010/wordml" xmlns:w15="http://schemas.microsoft.com/office/word/2012/wordml" xmlns:w16cex="http://schemas.microsoft.com/office/word/2018/wordml/cex" xmlns:w16cid="http://schemas.microsoft.com/office/word/2016/wordml/cid" xmlns:w16="http://schemas.microsoft.com/office/word/2018/wordml" xmlns:w16sdtdh="http://schemas.microsoft.com/office/word/2020/wordml/sdtdatahash" xmlns:w16se="http://schemas.microsoft.com/office/word/2015/wordml/symex" xmlns:wpg="http://schemas.microsoft.com/office/word/2010/wordprocessingGroup" xmlns:wpi="http://schemas.microsoft.com/office/word/2010/wordprocessingInk" xmlns:wne="http://schemas.microsoft.com/office/word/2006/wordml" xmlns:wps="http://schemas.microsoft.com/office/word/2010/wordprocessingShape" mc:Ignorable="w14 w15 w16se w16cid w16 w16cex w16sdtdh wp14">
+  <w:abstractNum xmlns:w="http://schemas.openxmlformats.org/wordprocessingml/2006/main" w:abstractNumId="0">
+    <w:multiLevelType xmlns:w="http://schemas.openxmlformats.org/wordprocessingml/2006/main" w:val="hybridMultilevel"/>
+    <w:lvl xmlns:w="http://schemas.openxmlformats.org/wordprocessingml/2006/main" w:ilvl="0">
+      <w:start w:val="1"/>
+      <w:numFmt w:val="bullet"/>
+      <w:lvlText w:val=""/>
+      <w:lvlJc w:val="left"/>
+      <w:pPr>
+        <w:ind w:left="720" w:hanging="360"/>
+      </w:pPr>
+      <w:rPr>
+        <w:rFonts w:hint="default" w:ascii="Symbol" w:hAnsi="Symbol"/>
+      </w:rPr>
+    </w:lvl>
+    <w:lvl xmlns:w="http://schemas.openxmlformats.org/wordprocessingml/2006/main" w:ilvl="1">
+      <w:start w:val="1"/>
+      <w:numFmt w:val="bullet"/>
+      <w:lvlText w:val="o"/>
+      <w:lvlJc w:val="left"/>
+      <w:pPr>
+        <w:ind w:left="1440" w:hanging="360"/>
+      </w:pPr>
+      <w:rPr>
+        <w:rFonts w:hint="default" w:ascii="Courier New" w:hAnsi="Courier New"/>
+      </w:rPr>
+    </w:lvl>
+    <w:lvl xmlns:w="http://schemas.openxmlformats.org/wordprocessingml/2006/main" w:ilvl="2">
+      <w:start w:val="1"/>
+      <w:numFmt w:val="bullet"/>
+      <w:lvlText w:val=""/>
+      <w:lvlJc w:val="left"/>
+      <w:pPr>
+        <w:ind w:left="2160" w:hanging="360"/>
+      </w:pPr>
+      <w:rPr>
+        <w:rFonts w:hint="default" w:ascii="Wingdings" w:hAnsi="Wingdings"/>
+      </w:rPr>
+    </w:lvl>
+    <w:lvl xmlns:w="http://schemas.openxmlformats.org/wordprocessingml/2006/main" w:ilvl="3">
+      <w:start w:val="1"/>
+      <w:numFmt w:val="bullet"/>
+      <w:lvlText w:val=""/>
+      <w:lvlJc w:val="left"/>
+      <w:pPr>
+        <w:ind w:left="2880" w:hanging="360"/>
+      </w:pPr>
+      <w:rPr>
+        <w:rFonts w:hint="default" w:ascii="Symbol" w:hAnsi="Symbol"/>
+      </w:rPr>
+    </w:lvl>
+    <w:lvl xmlns:w="http://schemas.openxmlformats.org/wordprocessingml/2006/main" w:ilvl="4">
+      <w:start w:val="1"/>
+      <w:numFmt w:val="bullet"/>
+      <w:lvlText w:val="o"/>
+      <w:lvlJc w:val="left"/>
+      <w:pPr>
+        <w:ind w:left="3600" w:hanging="360"/>
+      </w:pPr>
+      <w:rPr>
+        <w:rFonts w:hint="default" w:ascii="Courier New" w:hAnsi="Courier New"/>
+      </w:rPr>
+    </w:lvl>
+    <w:lvl xmlns:w="http://schemas.openxmlformats.org/wordprocessingml/2006/main" w:ilvl="5">
+      <w:start w:val="1"/>
+      <w:numFmt w:val="bullet"/>
+      <w:lvlText w:val=""/>
+      <w:lvlJc w:val="left"/>
+      <w:pPr>
+        <w:ind w:left="4320" w:hanging="360"/>
+      </w:pPr>
+      <w:rPr>
+        <w:rFonts w:hint="default" w:ascii="Wingdings" w:hAnsi="Wingdings"/>
+      </w:rPr>
+    </w:lvl>
+    <w:lvl xmlns:w="http://schemas.openxmlformats.org/wordprocessingml/2006/main" w:ilvl="6">
+      <w:start w:val="1"/>
+      <w:numFmt w:val="bullet"/>
+      <w:lvlText w:val=""/>
+      <w:lvlJc w:val="left"/>
+      <w:pPr>
+        <w:ind w:left="5040" w:hanging="360"/>
+      </w:pPr>
+      <w:rPr>
+        <w:rFonts w:hint="default" w:ascii="Symbol" w:hAnsi="Symbol"/>
+      </w:rPr>
+    </w:lvl>
+    <w:lvl xmlns:w="http://schemas.openxmlformats.org/wordprocessingml/2006/main" w:ilvl="7">
+      <w:start w:val="1"/>
+      <w:numFmt w:val="bullet"/>
+      <w:lvlText w:val="o"/>
+      <w:lvlJc w:val="left"/>
+      <w:pPr>
+        <w:ind w:left="5760" w:hanging="360"/>
+      </w:pPr>
+      <w:rPr>
+        <w:rFonts w:hint="default" w:ascii="Courier New" w:hAnsi="Courier New"/>
+      </w:rPr>
+    </w:lvl>
+    <w:lvl xmlns:w="http://schemas.openxmlformats.org/wordprocessingml/2006/main" w:ilvl="8">
+      <w:start w:val="1"/>
+      <w:numFmt w:val="bullet"/>
+      <w:lvlText w:val=""/>
+      <w:lvlJc w:val="left"/>
+      <w:pPr>
+        <w:ind w:left="6480" w:hanging="360"/>
+      </w:pPr>
+      <w:rPr>
+        <w:rFonts w:hint="default" w:ascii="Wingdings" w:hAnsi="Wingdings"/>
+      </w:rPr>
+    </w:lvl>
+  </w:abstractNum>
+  <w:num w:numId="1">
+    <w:abstractNumId w:val="0"/>
+  </w:num>
+</w:numbering>
 </file>
 
 <file path=word/styles.xml><?xml version="1.0" encoding="utf-8"?>
@@ -1339,6 +1657,16 @@
     <w:semiHidden/>
     <w:unhideWhenUsed/>
   </w:style>
+  <w:style xmlns:w14="http://schemas.microsoft.com/office/word/2010/wordml" xmlns:mc="http://schemas.openxmlformats.org/markup-compatibility/2006" xmlns:w="http://schemas.openxmlformats.org/wordprocessingml/2006/main" w:type="paragraph" w:styleId="ListParagraph" mc:Ignorable="w14">
+    <w:name xmlns:w="http://schemas.openxmlformats.org/wordprocessingml/2006/main" w:val="List Paragraph"/>
+    <w:basedOn xmlns:w="http://schemas.openxmlformats.org/wordprocessingml/2006/main" w:val="Standard"/>
+    <w:uiPriority xmlns:w="http://schemas.openxmlformats.org/wordprocessingml/2006/main" w:val="34"/>
+    <w:qFormat xmlns:w="http://schemas.openxmlformats.org/wordprocessingml/2006/main"/>
+    <w:pPr xmlns:w="http://schemas.openxmlformats.org/wordprocessingml/2006/main">
+      <w:ind xmlns:w="http://schemas.openxmlformats.org/wordprocessingml/2006/main" w:left="720"/>
+      <w:contextualSpacing xmlns:w="http://schemas.openxmlformats.org/wordprocessingml/2006/main"/>
+    </w:pPr>
+  </w:style>
 </w:styles>
 </file>
 

</xml_diff>